<commit_message>
updated motivation and problem statement
</commit_message>
<xml_diff>
--- a/Supplementary Material/Unmanned Aerial Vehicles.docx
+++ b/Supplementary Material/Unmanned Aerial Vehicles.docx
@@ -9,8 +9,14 @@
           <w:ilvl w:val="0"/>
           <w:numId w:val="1"/>
         </w:numPr>
-      </w:pPr>
-      <w:r>
+        <w:rPr>
+          <w:highlight w:val="yellow"/>
+        </w:rPr>
+      </w:pPr>
+      <w:r>
+        <w:rPr>
+          <w:highlight w:val="yellow"/>
+        </w:rPr>
         <w:t>UAVs</w:t>
       </w:r>
     </w:p>
@@ -21,8 +27,14 @@
           <w:ilvl w:val="1"/>
           <w:numId w:val="1"/>
         </w:numPr>
-      </w:pPr>
-      <w:r>
+        <w:rPr>
+          <w:highlight w:val="yellow"/>
+        </w:rPr>
+      </w:pPr>
+      <w:r>
+        <w:rPr>
+          <w:highlight w:val="yellow"/>
+        </w:rPr>
         <w:t>Pilotless aircraft</w:t>
       </w:r>
     </w:p>
@@ -33,8 +45,14 @@
           <w:ilvl w:val="2"/>
           <w:numId w:val="1"/>
         </w:numPr>
-      </w:pPr>
-      <w:r>
+        <w:rPr>
+          <w:highlight w:val="yellow"/>
+        </w:rPr>
+      </w:pPr>
+      <w:r>
+        <w:rPr>
+          <w:highlight w:val="yellow"/>
+        </w:rPr>
         <w:t>Used by military, police, and civilian communities for</w:t>
       </w:r>
     </w:p>
@@ -45,9 +63,15 @@
           <w:ilvl w:val="3"/>
           <w:numId w:val="1"/>
         </w:numPr>
+        <w:rPr>
+          <w:highlight w:val="yellow"/>
+        </w:rPr>
       </w:pPr>
       <w:proofErr w:type="spellStart"/>
       <w:r>
+        <w:rPr>
+          <w:highlight w:val="yellow"/>
+        </w:rPr>
         <w:t>Surveilance</w:t>
       </w:r>
       <w:proofErr w:type="spellEnd"/>
@@ -59,8 +83,14 @@
           <w:ilvl w:val="3"/>
           <w:numId w:val="1"/>
         </w:numPr>
-      </w:pPr>
-      <w:r>
+        <w:rPr>
+          <w:highlight w:val="yellow"/>
+        </w:rPr>
+      </w:pPr>
+      <w:r>
+        <w:rPr>
+          <w:highlight w:val="yellow"/>
+        </w:rPr>
         <w:t>Reconnaissance</w:t>
       </w:r>
     </w:p>
@@ -71,8 +101,14 @@
           <w:ilvl w:val="3"/>
           <w:numId w:val="1"/>
         </w:numPr>
-      </w:pPr>
-      <w:r>
+        <w:rPr>
+          <w:highlight w:val="yellow"/>
+        </w:rPr>
+      </w:pPr>
+      <w:r>
+        <w:rPr>
+          <w:highlight w:val="yellow"/>
+        </w:rPr>
         <w:t>Damage assessment</w:t>
       </w:r>
     </w:p>
@@ -83,8 +119,14 @@
           <w:ilvl w:val="3"/>
           <w:numId w:val="1"/>
         </w:numPr>
-      </w:pPr>
-      <w:r>
+        <w:rPr>
+          <w:highlight w:val="yellow"/>
+        </w:rPr>
+      </w:pPr>
+      <w:r>
+        <w:rPr>
+          <w:highlight w:val="yellow"/>
+        </w:rPr>
         <w:t>Natural disaster surveying</w:t>
       </w:r>
     </w:p>
@@ -95,8 +137,14 @@
           <w:ilvl w:val="0"/>
           <w:numId w:val="1"/>
         </w:numPr>
-      </w:pPr>
-      <w:r>
+        <w:rPr>
+          <w:highlight w:val="yellow"/>
+        </w:rPr>
+      </w:pPr>
+      <w:r>
+        <w:rPr>
+          <w:highlight w:val="yellow"/>
+        </w:rPr>
         <w:t>UAVs categorized into fixed wing and rotorcraft varieties</w:t>
       </w:r>
     </w:p>
@@ -107,11 +155,20 @@
           <w:ilvl w:val="0"/>
           <w:numId w:val="1"/>
         </w:numPr>
-      </w:pPr>
-      <w:r>
+        <w:rPr>
+          <w:highlight w:val="yellow"/>
+        </w:rPr>
+      </w:pPr>
+      <w:r>
+        <w:rPr>
+          <w:highlight w:val="yellow"/>
+        </w:rPr>
         <w:t>R</w:t>
       </w:r>
       <w:r>
+        <w:rPr>
+          <w:highlight w:val="yellow"/>
+        </w:rPr>
         <w:t>ange in size, payload, flight time capabilities</w:t>
       </w:r>
     </w:p>
@@ -119,6 +176,9 @@
       <w:pPr>
         <w:pStyle w:val="ListParagraph"/>
         <w:ind w:left="1440"/>
+        <w:rPr>
+          <w:highlight w:val="yellow"/>
+        </w:rPr>
       </w:pPr>
     </w:p>
     <w:p>
@@ -128,14 +188,26 @@
           <w:ilvl w:val="0"/>
           <w:numId w:val="1"/>
         </w:numPr>
-      </w:pPr>
-      <w:r>
+        <w:rPr>
+          <w:highlight w:val="yellow"/>
+        </w:rPr>
+      </w:pPr>
+      <w:r>
+        <w:rPr>
+          <w:highlight w:val="yellow"/>
+        </w:rPr>
         <w:t>Controlled remotely</w:t>
       </w:r>
       <w:r>
+        <w:rPr>
+          <w:highlight w:val="yellow"/>
+        </w:rPr>
         <w:tab/>
       </w:r>
       <w:r>
+        <w:rPr>
+          <w:highlight w:val="yellow"/>
+        </w:rPr>
         <w:tab/>
       </w:r>
     </w:p>
@@ -146,8 +218,14 @@
           <w:ilvl w:val="0"/>
           <w:numId w:val="1"/>
         </w:numPr>
-      </w:pPr>
-      <w:r>
+        <w:rPr>
+          <w:highlight w:val="yellow"/>
+        </w:rPr>
+      </w:pPr>
+      <w:r>
+        <w:rPr>
+          <w:highlight w:val="yellow"/>
+        </w:rPr>
         <w:t>Fly on pre-planned paths executing maneuvers such as waypoint navigation and loitering</w:t>
       </w:r>
     </w:p>
@@ -155,6 +233,9 @@
       <w:pPr>
         <w:pStyle w:val="ListParagraph"/>
         <w:ind w:left="1440"/>
+        <w:rPr>
+          <w:highlight w:val="yellow"/>
+        </w:rPr>
       </w:pPr>
     </w:p>
     <w:p>
@@ -164,14 +245,23 @@
           <w:ilvl w:val="0"/>
           <w:numId w:val="3"/>
         </w:numPr>
-      </w:pPr>
-      <w:r>
+        <w:rPr>
+          <w:highlight w:val="yellow"/>
+        </w:rPr>
+      </w:pPr>
+      <w:r>
+        <w:rPr>
+          <w:highlight w:val="yellow"/>
+        </w:rPr>
         <w:t>During flight data can be collected with on-board sensors such as cameras and relayed to the ground</w:t>
       </w:r>
     </w:p>
     <w:p>
       <w:pPr>
         <w:pStyle w:val="ListParagraph"/>
+        <w:rPr>
+          <w:highlight w:val="yellow"/>
+        </w:rPr>
       </w:pPr>
     </w:p>
     <w:p>
@@ -181,8 +271,14 @@
           <w:ilvl w:val="0"/>
           <w:numId w:val="1"/>
         </w:numPr>
-      </w:pPr>
-      <w:r>
+        <w:rPr>
+          <w:highlight w:val="yellow"/>
+        </w:rPr>
+      </w:pPr>
+      <w:r>
+        <w:rPr>
+          <w:highlight w:val="yellow"/>
+        </w:rPr>
         <w:t>UAVs are part of an unmanned aerial system</w:t>
       </w:r>
     </w:p>
@@ -193,8 +289,14 @@
           <w:ilvl w:val="1"/>
           <w:numId w:val="1"/>
         </w:numPr>
-      </w:pPr>
-      <w:r>
+        <w:rPr>
+          <w:highlight w:val="yellow"/>
+        </w:rPr>
+      </w:pPr>
+      <w:r>
+        <w:rPr>
+          <w:highlight w:val="yellow"/>
+        </w:rPr>
         <w:t>Vehicle</w:t>
       </w:r>
     </w:p>
@@ -205,8 +307,14 @@
           <w:ilvl w:val="1"/>
           <w:numId w:val="1"/>
         </w:numPr>
-      </w:pPr>
-      <w:r>
+        <w:rPr>
+          <w:highlight w:val="yellow"/>
+        </w:rPr>
+      </w:pPr>
+      <w:r>
+        <w:rPr>
+          <w:highlight w:val="yellow"/>
+        </w:rPr>
         <w:t>Autopilot</w:t>
       </w:r>
     </w:p>
@@ -217,8 +325,14 @@
           <w:ilvl w:val="1"/>
           <w:numId w:val="1"/>
         </w:numPr>
-      </w:pPr>
-      <w:r>
+        <w:rPr>
+          <w:highlight w:val="yellow"/>
+        </w:rPr>
+      </w:pPr>
+      <w:r>
+        <w:rPr>
+          <w:highlight w:val="yellow"/>
+        </w:rPr>
         <w:t>Ground station</w:t>
       </w:r>
     </w:p>
@@ -229,8 +343,14 @@
           <w:ilvl w:val="1"/>
           <w:numId w:val="1"/>
         </w:numPr>
-      </w:pPr>
-      <w:r>
+        <w:rPr>
+          <w:highlight w:val="yellow"/>
+        </w:rPr>
+      </w:pPr>
+      <w:r>
+        <w:rPr>
+          <w:highlight w:val="yellow"/>
+        </w:rPr>
         <w:t>Radio</w:t>
       </w:r>
     </w:p>
@@ -238,6 +358,9 @@
       <w:pPr>
         <w:pStyle w:val="ListParagraph"/>
         <w:ind w:left="1440"/>
+        <w:rPr>
+          <w:highlight w:val="yellow"/>
+        </w:rPr>
       </w:pPr>
     </w:p>
     <w:p>
@@ -247,8 +370,14 @@
           <w:ilvl w:val="0"/>
           <w:numId w:val="2"/>
         </w:numPr>
-      </w:pPr>
-      <w:r>
+        <w:rPr>
+          <w:highlight w:val="yellow"/>
+        </w:rPr>
+      </w:pPr>
+      <w:r>
+        <w:rPr>
+          <w:highlight w:val="yellow"/>
+        </w:rPr>
         <w:t xml:space="preserve">Ground stations </w:t>
       </w:r>
     </w:p>
@@ -259,8 +388,14 @@
           <w:ilvl w:val="1"/>
           <w:numId w:val="2"/>
         </w:numPr>
-      </w:pPr>
-      <w:r>
+        <w:rPr>
+          <w:highlight w:val="yellow"/>
+        </w:rPr>
+      </w:pPr>
+      <w:r>
+        <w:rPr>
+          <w:highlight w:val="yellow"/>
+        </w:rPr>
         <w:t>Monitoring vehicle status</w:t>
       </w:r>
     </w:p>
@@ -271,8 +406,14 @@
           <w:ilvl w:val="1"/>
           <w:numId w:val="2"/>
         </w:numPr>
-      </w:pPr>
-      <w:r>
+        <w:rPr>
+          <w:highlight w:val="yellow"/>
+        </w:rPr>
+      </w:pPr>
+      <w:r>
+        <w:rPr>
+          <w:highlight w:val="yellow"/>
+        </w:rPr>
         <w:t>Plan missions</w:t>
       </w:r>
     </w:p>
@@ -283,8 +424,14 @@
           <w:ilvl w:val="1"/>
           <w:numId w:val="2"/>
         </w:numPr>
-      </w:pPr>
-      <w:r>
+        <w:rPr>
+          <w:highlight w:val="yellow"/>
+        </w:rPr>
+      </w:pPr>
+      <w:r>
+        <w:rPr>
+          <w:highlight w:val="yellow"/>
+        </w:rPr>
         <w:t>Generate obstacle free and flyable paths</w:t>
       </w:r>
     </w:p>
@@ -292,6 +439,9 @@
       <w:pPr>
         <w:pStyle w:val="ListParagraph"/>
         <w:ind w:left="1440"/>
+        <w:rPr>
+          <w:highlight w:val="yellow"/>
+        </w:rPr>
       </w:pPr>
     </w:p>
     <w:p>
@@ -301,8 +451,14 @@
           <w:ilvl w:val="0"/>
           <w:numId w:val="2"/>
         </w:numPr>
-      </w:pPr>
-      <w:r>
+        <w:rPr>
+          <w:highlight w:val="yellow"/>
+        </w:rPr>
+      </w:pPr>
+      <w:r>
+        <w:rPr>
+          <w:highlight w:val="yellow"/>
+        </w:rPr>
         <w:t>Paths are sent over radio to the autopilot</w:t>
       </w:r>
     </w:p>
@@ -338,6 +494,56 @@
         </w:numPr>
       </w:pPr>
       <w:r>
+        <w:t>Cont</w:t>
+      </w:r>
+      <w:r>
+        <w:t xml:space="preserve">rol system is responsible for actuating control surfaces to transition the aircrafts attitude (roll, pitch, </w:t>
+      </w:r>
+      <w:proofErr w:type="gramStart"/>
+      <w:r>
+        <w:t>yaw</w:t>
+      </w:r>
+      <w:proofErr w:type="gramEnd"/>
+      <w:r>
+        <w:t xml:space="preserve">) and position (attitude, longitude, altitude) to closely match the desired flight path. </w:t>
+      </w:r>
+    </w:p>
+    <w:p>
+      <w:pPr>
+        <w:pStyle w:val="ListParagraph"/>
+      </w:pPr>
+    </w:p>
+    <w:p>
+      <w:pPr>
+        <w:pStyle w:val="ListParagraph"/>
+        <w:numPr>
+          <w:ilvl w:val="1"/>
+          <w:numId w:val="2"/>
+        </w:numPr>
+      </w:pPr>
+      <w:r>
+        <w:t>Done with closed-loop feedback control where the state of the UAV is measured and compared against the desired state</w:t>
+      </w:r>
+    </w:p>
+    <w:p>
+      <w:pPr>
+        <w:pStyle w:val="ListParagraph"/>
+      </w:pPr>
+    </w:p>
+    <w:p>
+      <w:pPr>
+        <w:pStyle w:val="ListParagraph"/>
+      </w:pPr>
+    </w:p>
+    <w:p>
+      <w:pPr>
+        <w:pStyle w:val="ListParagraph"/>
+        <w:numPr>
+          <w:ilvl w:val="0"/>
+          <w:numId w:val="2"/>
+        </w:numPr>
+      </w:pPr>
+      <w:r>
         <w:t xml:space="preserve">Autopilot is responsible for maintaining vehicle stability, following mission paths, </w:t>
       </w:r>
       <w:r>
@@ -357,138 +563,139 @@
           <w:numId w:val="2"/>
         </w:numPr>
       </w:pPr>
+    </w:p>
+    <w:p>
+      <w:pPr>
+        <w:pStyle w:val="ListParagraph"/>
+      </w:pPr>
+    </w:p>
+    <w:p>
+      <w:pPr>
+        <w:pStyle w:val="ListParagraph"/>
+        <w:numPr>
+          <w:ilvl w:val="0"/>
+          <w:numId w:val="2"/>
+        </w:numPr>
+      </w:pPr>
+      <w:r>
+        <w:t>Accomplishes tasks by implementing navigation, guidance, and feedback control systems</w:t>
+      </w:r>
+    </w:p>
+    <w:p>
+      <w:pPr>
+        <w:pStyle w:val="ListParagraph"/>
+        <w:numPr>
+          <w:ilvl w:val="1"/>
+          <w:numId w:val="2"/>
+        </w:numPr>
+      </w:pPr>
+      <w:r>
+        <w:lastRenderedPageBreak/>
+        <w:t>Vehicle stability</w:t>
+      </w:r>
+    </w:p>
+    <w:p>
+      <w:pPr>
+        <w:pStyle w:val="ListParagraph"/>
+        <w:numPr>
+          <w:ilvl w:val="2"/>
+          <w:numId w:val="2"/>
+        </w:numPr>
+      </w:pPr>
+      <w:r>
+        <w:t>Encounter disturbances</w:t>
+      </w:r>
+    </w:p>
+    <w:p>
+      <w:pPr>
+        <w:pStyle w:val="ListParagraph"/>
+        <w:numPr>
+          <w:ilvl w:val="2"/>
+          <w:numId w:val="2"/>
+        </w:numPr>
+      </w:pPr>
+      <w:r>
+        <w:t>Reference input changes</w:t>
+      </w:r>
+    </w:p>
+    <w:p>
+      <w:pPr>
+        <w:pStyle w:val="ListParagraph"/>
+        <w:numPr>
+          <w:ilvl w:val="2"/>
+          <w:numId w:val="2"/>
+        </w:numPr>
+      </w:pPr>
+      <w:r>
+        <w:t>Does not experience growing oscillations and states settle over time</w:t>
+      </w:r>
+    </w:p>
+    <w:p>
+      <w:pPr>
+        <w:pStyle w:val="ListParagraph"/>
+      </w:pPr>
+    </w:p>
+    <w:p>
+      <w:pPr>
+        <w:pStyle w:val="ListParagraph"/>
+        <w:numPr>
+          <w:ilvl w:val="1"/>
+          <w:numId w:val="2"/>
+        </w:numPr>
+      </w:pPr>
+      <w:r>
+        <w:t>Feedback control system</w:t>
+      </w:r>
+    </w:p>
+    <w:p>
+      <w:pPr>
+        <w:pStyle w:val="ListParagraph"/>
+        <w:numPr>
+          <w:ilvl w:val="1"/>
+          <w:numId w:val="2"/>
+        </w:numPr>
+      </w:pPr>
+      <w:r>
+        <w:t xml:space="preserve">Roll, pitch, yaw, </w:t>
+      </w:r>
+      <w:proofErr w:type="spellStart"/>
+      <w:r>
+        <w:t>x,y,z</w:t>
+      </w:r>
+      <w:proofErr w:type="spellEnd"/>
+      <w:r>
+        <w:t xml:space="preserve"> (attitude and position)</w:t>
+      </w:r>
+    </w:p>
+    <w:p>
+      <w:pPr>
+        <w:pStyle w:val="ListParagraph"/>
+        <w:numPr>
+          <w:ilvl w:val="1"/>
+          <w:numId w:val="2"/>
+        </w:numPr>
+      </w:pPr>
+      <w:r>
+        <w:t>Maintain vehicle stability</w:t>
+      </w:r>
+    </w:p>
+    <w:p>
+      <w:pPr>
+        <w:pStyle w:val="ListParagraph"/>
+        <w:numPr>
+          <w:ilvl w:val="1"/>
+          <w:numId w:val="2"/>
+        </w:numPr>
+      </w:pPr>
+      <w:r>
+        <w:t>Important jobs (maintaining vehicle stability, following the mission path, communicating with the ground station)</w:t>
+      </w:r>
+    </w:p>
+    <w:p/>
+    <w:p>
       <w:bookmarkStart w:id="0" w:name="_GoBack"/>
       <w:bookmarkEnd w:id="0"/>
     </w:p>
-    <w:p>
-      <w:pPr>
-        <w:pStyle w:val="ListParagraph"/>
-      </w:pPr>
-    </w:p>
-    <w:p>
-      <w:pPr>
-        <w:pStyle w:val="ListParagraph"/>
-        <w:numPr>
-          <w:ilvl w:val="0"/>
-          <w:numId w:val="2"/>
-        </w:numPr>
-      </w:pPr>
-      <w:r>
-        <w:t>Accomplishes tasks by implementing navigation, guidance, and feedback control systems</w:t>
-      </w:r>
-    </w:p>
-    <w:p>
-      <w:pPr>
-        <w:pStyle w:val="ListParagraph"/>
-        <w:numPr>
-          <w:ilvl w:val="1"/>
-          <w:numId w:val="2"/>
-        </w:numPr>
-      </w:pPr>
-      <w:r>
-        <w:t>Vehicle stability</w:t>
-      </w:r>
-    </w:p>
-    <w:p>
-      <w:pPr>
-        <w:pStyle w:val="ListParagraph"/>
-        <w:numPr>
-          <w:ilvl w:val="2"/>
-          <w:numId w:val="2"/>
-        </w:numPr>
-      </w:pPr>
-      <w:r>
-        <w:t>Encounter disturbances</w:t>
-      </w:r>
-    </w:p>
-    <w:p>
-      <w:pPr>
-        <w:pStyle w:val="ListParagraph"/>
-        <w:numPr>
-          <w:ilvl w:val="2"/>
-          <w:numId w:val="2"/>
-        </w:numPr>
-      </w:pPr>
-      <w:r>
-        <w:t>Reference input changes</w:t>
-      </w:r>
-    </w:p>
-    <w:p>
-      <w:pPr>
-        <w:pStyle w:val="ListParagraph"/>
-        <w:numPr>
-          <w:ilvl w:val="2"/>
-          <w:numId w:val="2"/>
-        </w:numPr>
-      </w:pPr>
-      <w:r>
-        <w:t>Does not experience growing oscillations and states settle over time</w:t>
-      </w:r>
-    </w:p>
-    <w:p>
-      <w:pPr>
-        <w:pStyle w:val="ListParagraph"/>
-      </w:pPr>
-    </w:p>
-    <w:p>
-      <w:pPr>
-        <w:pStyle w:val="ListParagraph"/>
-        <w:numPr>
-          <w:ilvl w:val="1"/>
-          <w:numId w:val="2"/>
-        </w:numPr>
-      </w:pPr>
-      <w:r>
-        <w:t>Feedback control system</w:t>
-      </w:r>
-    </w:p>
-    <w:p>
-      <w:pPr>
-        <w:pStyle w:val="ListParagraph"/>
-        <w:numPr>
-          <w:ilvl w:val="1"/>
-          <w:numId w:val="2"/>
-        </w:numPr>
-      </w:pPr>
-      <w:r>
-        <w:t xml:space="preserve">Roll, pitch, yaw, </w:t>
-      </w:r>
-      <w:proofErr w:type="spellStart"/>
-      <w:r>
-        <w:t>x,y,z</w:t>
-      </w:r>
-      <w:proofErr w:type="spellEnd"/>
-      <w:r>
-        <w:t xml:space="preserve"> (attitude and position)</w:t>
-      </w:r>
-    </w:p>
-    <w:p>
-      <w:pPr>
-        <w:pStyle w:val="ListParagraph"/>
-        <w:numPr>
-          <w:ilvl w:val="1"/>
-          <w:numId w:val="2"/>
-        </w:numPr>
-      </w:pPr>
-      <w:r>
-        <w:lastRenderedPageBreak/>
-        <w:t>Maintain vehicle stability</w:t>
-      </w:r>
-    </w:p>
-    <w:p>
-      <w:pPr>
-        <w:pStyle w:val="ListParagraph"/>
-        <w:numPr>
-          <w:ilvl w:val="1"/>
-          <w:numId w:val="2"/>
-        </w:numPr>
-      </w:pPr>
-      <w:r>
-        <w:t>Important jobs (maintaining vehicle stability, following the mission path, communicating with the ground station)</w:t>
-      </w:r>
-    </w:p>
-    <w:p/>
-    <w:p/>
     <w:sectPr>
       <w:pgSz w:w="12240" w:h="15840"/>
       <w:pgMar w:top="1440" w:right="1440" w:bottom="1440" w:left="1440" w:header="720" w:footer="720" w:gutter="0"/>
@@ -730,7 +937,7 @@
   <w:abstractNum w:abstractNumId="2" w15:restartNumberingAfterBreak="0">
     <w:nsid w:val="731E2390"/>
     <w:multiLevelType w:val="hybridMultilevel"/>
-    <w:tmpl w:val="A3466266"/>
+    <w:tmpl w:val="98206C60"/>
     <w:lvl w:ilvl="0" w:tplc="04090001">
       <w:start w:val="1"/>
       <w:numFmt w:val="bullet"/>

</xml_diff>